<commit_message>
exercised updated to new plots
</commit_message>
<xml_diff>
--- a/exercise/2019-workshop-exercises.docx
+++ b/exercise/2019-workshop-exercises.docx
@@ -10,29 +10,24 @@
           <w:noProof/>
         </w:rPr>
       </w:pPr>
+      <w:r>
+        <w:rPr>
+          <w:noProof/>
+        </w:rPr>
+        <w:t>Experiment #1</w:t>
+      </w:r>
     </w:p>
+    <w:p/>
     <w:p>
-      <w:pPr>
-        <w:pStyle w:val="Title"/>
-        <w:jc w:val="center"/>
-      </w:pPr>
-      <w:r>
-        <w:rPr>
-          <w:noProof/>
-        </w:rPr>
-        <w:t>Experiment #1</w:t>
-      </w:r>
-    </w:p>
-    <w:p>
       <w:r>
         <w:rPr>
           <w:noProof/>
         </w:rPr>
         <w:drawing>
-          <wp:inline distT="0" distB="0" distL="0" distR="0" wp14:anchorId="405EECE9" wp14:editId="14B37A0B">
-            <wp:extent cx="7594881" cy="3797440"/>
-            <wp:effectExtent l="0" t="0" r="6350" b="0"/>
-            <wp:docPr id="4" name="Grafik 2"/>
+          <wp:inline distT="0" distB="0" distL="0" distR="0">
+            <wp:extent cx="6980830" cy="4172835"/>
+            <wp:effectExtent l="0" t="0" r="0" b="0"/>
+            <wp:docPr id="1" name="Picture 1" descr="A screenshot of a cell phone&#10;&#10;Description automatically generated"/>
             <wp:cNvGraphicFramePr>
               <a:graphicFrameLocks xmlns:a="http://schemas.openxmlformats.org/drawingml/2006/main" noChangeAspect="1"/>
             </wp:cNvGraphicFramePr>
@@ -40,7 +35,7 @@
               <a:graphicData uri="http://schemas.openxmlformats.org/drawingml/2006/picture">
                 <pic:pic xmlns:pic="http://schemas.openxmlformats.org/drawingml/2006/picture">
                   <pic:nvPicPr>
-                    <pic:cNvPr id="2" name="train.png"/>
+                    <pic:cNvPr id="1" name="train.png"/>
                     <pic:cNvPicPr/>
                   </pic:nvPicPr>
                   <pic:blipFill>
@@ -58,7 +53,7 @@
                   <pic:spPr>
                     <a:xfrm>
                       <a:off x="0" y="0"/>
-                      <a:ext cx="7594881" cy="3797440"/>
+                      <a:ext cx="7041738" cy="4209243"/>
                     </a:xfrm>
                     <a:prstGeom prst="rect">
                       <a:avLst/>
@@ -83,20 +78,31 @@
         <w:rPr>
           <w:noProof/>
         </w:rPr>
-        <w:t>Experiment #2</w:t>
+        <w:t>Experiment #</w:t>
+      </w:r>
+      <w:r>
+        <w:rPr>
+          <w:noProof/>
+        </w:rPr>
+        <w:t>2</w:t>
       </w:r>
     </w:p>
-    <w:p/>
     <w:p>
-      <w:r>
-        <w:rPr>
-          <w:noProof/>
+      <w:pPr>
+        <w:rPr>
+          <w:lang w:val="de-DE"/>
+        </w:rPr>
+      </w:pPr>
+      <w:r>
+        <w:rPr>
+          <w:noProof/>
+          <w:lang w:val="de-DE"/>
         </w:rPr>
         <w:drawing>
-          <wp:inline distT="0" distB="0" distL="0" distR="0" wp14:anchorId="001B7270" wp14:editId="19D5B186">
-            <wp:extent cx="7550150" cy="3410768"/>
-            <wp:effectExtent l="0" t="0" r="0" b="0"/>
-            <wp:docPr id="1" name="Picture 1"/>
+          <wp:inline distT="0" distB="0" distL="0" distR="0">
+            <wp:extent cx="7240728" cy="2681785"/>
+            <wp:effectExtent l="0" t="0" r="0" b="4445"/>
+            <wp:docPr id="2" name="Picture 2" descr="A screenshot of a computer&#10;&#10;Description automatically generated"/>
             <wp:cNvGraphicFramePr>
               <a:graphicFrameLocks xmlns:a="http://schemas.openxmlformats.org/drawingml/2006/main" noChangeAspect="1"/>
             </wp:cNvGraphicFramePr>
@@ -104,11 +110,17 @@
               <a:graphicData uri="http://schemas.openxmlformats.org/drawingml/2006/picture">
                 <pic:pic xmlns:pic="http://schemas.openxmlformats.org/drawingml/2006/picture">
                   <pic:nvPicPr>
-                    <pic:cNvPr id="1" name=""/>
+                    <pic:cNvPr id="2" name="data.png"/>
                     <pic:cNvPicPr/>
                   </pic:nvPicPr>
                   <pic:blipFill>
-                    <a:blip r:embed="rId5"/>
+                    <a:blip r:embed="rId5" cstate="print">
+                      <a:extLst>
+                        <a:ext uri="{28A0092B-C50C-407E-A947-70E740481C1C}">
+                          <a14:useLocalDpi xmlns:a14="http://schemas.microsoft.com/office/drawing/2010/main" val="0"/>
+                        </a:ext>
+                      </a:extLst>
+                    </a:blip>
                     <a:stretch>
                       <a:fillRect/>
                     </a:stretch>
@@ -116,7 +128,7 @@
                   <pic:spPr>
                     <a:xfrm>
                       <a:off x="0" y="0"/>
-                      <a:ext cx="7612885" cy="3439109"/>
+                      <a:ext cx="7278700" cy="2695849"/>
                     </a:xfrm>
                     <a:prstGeom prst="rect">
                       <a:avLst/>
@@ -130,32 +142,7 @@
       </w:r>
     </w:p>
     <w:p>
-      <w:pPr>
-        <w:rPr>
-          <w:rFonts w:asciiTheme="majorHAnsi" w:eastAsiaTheme="majorEastAsia" w:hAnsiTheme="majorHAnsi" w:cstheme="majorBidi"/>
-          <w:noProof/>
-          <w:spacing w:val="-10"/>
-          <w:kern w:val="28"/>
-          <w:sz w:val="56"/>
-          <w:szCs w:val="56"/>
-        </w:rPr>
-      </w:pPr>
-    </w:p>
-    <w:p>
-      <w:pPr>
-        <w:rPr>
-          <w:rFonts w:asciiTheme="majorHAnsi" w:eastAsiaTheme="majorEastAsia" w:hAnsiTheme="majorHAnsi" w:cstheme="majorBidi"/>
-          <w:noProof/>
-          <w:spacing w:val="-10"/>
-          <w:kern w:val="28"/>
-          <w:sz w:val="56"/>
-          <w:szCs w:val="56"/>
-        </w:rPr>
-      </w:pPr>
-      <w:r>
-        <w:rPr>
-          <w:noProof/>
-        </w:rPr>
+      <w:r>
         <w:br w:type="page"/>
       </w:r>
     </w:p>
@@ -167,33 +154,32 @@
           <w:noProof/>
         </w:rPr>
       </w:pPr>
+      <w:r>
+        <w:rPr>
+          <w:noProof/>
+        </w:rPr>
+        <w:lastRenderedPageBreak/>
+        <w:t>Experiment #</w:t>
+      </w:r>
+      <w:r>
+        <w:rPr>
+          <w:noProof/>
+        </w:rPr>
+        <w:t>3</w:t>
+      </w:r>
     </w:p>
+    <w:p/>
     <w:p>
-      <w:pPr>
-        <w:pStyle w:val="Title"/>
-        <w:jc w:val="center"/>
-      </w:pPr>
-      <w:r>
-        <w:rPr>
-          <w:noProof/>
-        </w:rPr>
-        <w:t>Experiment #</w:t>
-      </w:r>
-      <w:r>
-        <w:rPr>
-          <w:noProof/>
-        </w:rPr>
-        <w:t>3</w:t>
-      </w:r>
+      <w:bookmarkStart w:id="0" w:name="_GoBack"/>
       <w:r>
         <w:rPr>
           <w:noProof/>
         </w:rPr>
         <w:drawing>
-          <wp:inline distT="0" distB="0" distL="0" distR="0" wp14:anchorId="6516CB6C" wp14:editId="2407491B">
-            <wp:extent cx="7594881" cy="3797440"/>
-            <wp:effectExtent l="0" t="0" r="6350" b="0"/>
-            <wp:docPr id="2" name="Grafik 2"/>
+          <wp:inline distT="0" distB="0" distL="0" distR="0" wp14:anchorId="59EBFE24" wp14:editId="4D8185AA">
+            <wp:extent cx="6976872" cy="4169664"/>
+            <wp:effectExtent l="0" t="0" r="0" b="2540"/>
+            <wp:docPr id="3" name="Picture 3"/>
             <wp:cNvGraphicFramePr>
               <a:graphicFrameLocks xmlns:a="http://schemas.openxmlformats.org/drawingml/2006/main" noChangeAspect="1"/>
             </wp:cNvGraphicFramePr>
@@ -201,7 +187,7 @@
               <a:graphicData uri="http://schemas.openxmlformats.org/drawingml/2006/picture">
                 <pic:pic xmlns:pic="http://schemas.openxmlformats.org/drawingml/2006/picture">
                   <pic:nvPicPr>
-                    <pic:cNvPr id="2" name="train.png"/>
+                    <pic:cNvPr id="1" name="train.png"/>
                     <pic:cNvPicPr/>
                   </pic:nvPicPr>
                   <pic:blipFill>
@@ -219,7 +205,7 @@
                   <pic:spPr>
                     <a:xfrm>
                       <a:off x="0" y="0"/>
-                      <a:ext cx="7594881" cy="3797440"/>
+                      <a:ext cx="6976872" cy="4169664"/>
                     </a:xfrm>
                     <a:prstGeom prst="rect">
                       <a:avLst/>
@@ -231,6 +217,7 @@
           </wp:inline>
         </w:drawing>
       </w:r>
+      <w:bookmarkEnd w:id="0"/>
     </w:p>
     <w:p>
       <w:pPr>
@@ -252,33 +239,28 @@
         </w:rPr>
         <w:t>4</w:t>
       </w:r>
-      <w:bookmarkStart w:id="0" w:name="_GoBack"/>
-      <w:bookmarkEnd w:id="0"/>
     </w:p>
-    <w:p/>
     <w:p>
       <w:pPr>
-        <w:pStyle w:val="Title"/>
-        <w:jc w:val="center"/>
-        <w:rPr>
-          <w:noProof/>
+        <w:rPr>
+          <w:lang w:val="de-DE"/>
         </w:rPr>
       </w:pPr>
       <w:r>
         <w:rPr>
-          <w:noProof/>
-        </w:rPr>
-        <w:t xml:space="preserve">        </w:t>
+          <w:lang w:val="de-DE"/>
+        </w:rPr>
+        <w:t xml:space="preserve">                                             </w:t>
       </w:r>
       <w:r>
         <w:rPr>
           <w:noProof/>
         </w:rPr>
         <w:drawing>
-          <wp:inline distT="0" distB="0" distL="0" distR="0" wp14:anchorId="466714A5" wp14:editId="7B8FD90D">
-            <wp:extent cx="6222400" cy="4733925"/>
-            <wp:effectExtent l="0" t="0" r="6985" b="0"/>
-            <wp:docPr id="3" name="Grafik 3"/>
+          <wp:inline distT="0" distB="0" distL="0" distR="0" wp14:anchorId="60B7A91D" wp14:editId="00DF9D86">
+            <wp:extent cx="4798678" cy="3650776"/>
+            <wp:effectExtent l="0" t="0" r="2540" b="6985"/>
+            <wp:docPr id="5" name="Grafik 3"/>
             <wp:cNvGraphicFramePr>
               <a:graphicFrameLocks xmlns:a="http://schemas.openxmlformats.org/drawingml/2006/main" noChangeAspect="1"/>
             </wp:cNvGraphicFramePr>
@@ -304,7 +286,7 @@
                   <pic:spPr>
                     <a:xfrm>
                       <a:off x="0" y="0"/>
-                      <a:ext cx="6242778" cy="4749428"/>
+                      <a:ext cx="4868720" cy="3704063"/>
                     </a:xfrm>
                     <a:prstGeom prst="rect">
                       <a:avLst/>
@@ -318,8 +300,8 @@
       </w:r>
     </w:p>
     <w:sectPr>
-      <w:pgSz w:w="11906" w:h="16838"/>
-      <w:pgMar w:top="0" w:right="720" w:bottom="720" w:left="0" w:header="720" w:footer="720" w:gutter="0"/>
+      <w:pgSz w:w="12240" w:h="15840"/>
+      <w:pgMar w:top="720" w:right="720" w:bottom="720" w:left="720" w:header="720" w:footer="720" w:gutter="0"/>
       <w:cols w:space="720"/>
       <w:docGrid w:linePitch="360"/>
     </w:sectPr>
@@ -335,7 +317,7 @@
         <w:rFonts w:asciiTheme="minorHAnsi" w:eastAsiaTheme="minorHAnsi" w:hAnsiTheme="minorHAnsi" w:cstheme="minorBidi"/>
         <w:sz w:val="22"/>
         <w:szCs w:val="22"/>
-        <w:lang w:val="de-DE" w:eastAsia="en-US" w:bidi="ar-SA"/>
+        <w:lang w:val="en-US" w:eastAsia="en-US" w:bidi="ar-SA"/>
       </w:rPr>
     </w:rPrDefault>
     <w:pPrDefault>
@@ -757,7 +739,7 @@
     <w:link w:val="TitleChar"/>
     <w:uiPriority w:val="10"/>
     <w:qFormat/>
-    <w:rsid w:val="001177BE"/>
+    <w:rsid w:val="00E17E7D"/>
     <w:pPr>
       <w:spacing w:after="0" w:line="240" w:lineRule="auto"/>
       <w:contextualSpacing/>
@@ -768,6 +750,7 @@
       <w:kern w:val="28"/>
       <w:sz w:val="56"/>
       <w:szCs w:val="56"/>
+      <w:lang w:val="de-DE"/>
     </w:rPr>
   </w:style>
   <w:style w:type="character" w:customStyle="1" w:styleId="TitleChar">
@@ -775,50 +758,21 @@
     <w:basedOn w:val="DefaultParagraphFont"/>
     <w:link w:val="Title"/>
     <w:uiPriority w:val="10"/>
-    <w:rsid w:val="001177BE"/>
+    <w:rsid w:val="00E17E7D"/>
     <w:rPr>
       <w:rFonts w:asciiTheme="majorHAnsi" w:eastAsiaTheme="majorEastAsia" w:hAnsiTheme="majorHAnsi" w:cstheme="majorBidi"/>
       <w:spacing w:val="-10"/>
       <w:kern w:val="28"/>
       <w:sz w:val="56"/>
       <w:szCs w:val="56"/>
-    </w:rPr>
-  </w:style>
-  <w:style w:type="paragraph" w:styleId="BalloonText">
-    <w:name w:val="Balloon Text"/>
-    <w:basedOn w:val="Normal"/>
-    <w:link w:val="BalloonTextChar"/>
-    <w:uiPriority w:val="99"/>
-    <w:semiHidden/>
-    <w:unhideWhenUsed/>
-    <w:rsid w:val="004F366D"/>
-    <w:pPr>
-      <w:spacing w:after="0" w:line="240" w:lineRule="auto"/>
-    </w:pPr>
-    <w:rPr>
-      <w:rFonts w:ascii="Segoe UI" w:hAnsi="Segoe UI" w:cs="Segoe UI"/>
-      <w:sz w:val="18"/>
-      <w:szCs w:val="18"/>
-    </w:rPr>
-  </w:style>
-  <w:style w:type="character" w:customStyle="1" w:styleId="BalloonTextChar">
-    <w:name w:val="Balloon Text Char"/>
-    <w:basedOn w:val="DefaultParagraphFont"/>
-    <w:link w:val="BalloonText"/>
-    <w:uiPriority w:val="99"/>
-    <w:semiHidden/>
-    <w:rsid w:val="004F366D"/>
-    <w:rPr>
-      <w:rFonts w:ascii="Segoe UI" w:hAnsi="Segoe UI" w:cs="Segoe UI"/>
-      <w:sz w:val="18"/>
-      <w:szCs w:val="18"/>
+      <w:lang w:val="de-DE"/>
     </w:rPr>
   </w:style>
 </w:styles>
 </file>
 
 <file path=word/theme/theme1.xml><?xml version="1.0" encoding="utf-8"?>
-<a:theme xmlns:a="http://schemas.openxmlformats.org/drawingml/2006/main" name="Office">
+<a:theme xmlns:a="http://schemas.openxmlformats.org/drawingml/2006/main" name="Office Theme">
   <a:themeElements>
     <a:clrScheme name="Office">
       <a:dk1>

</xml_diff>

<commit_message>
better description of paper exercises
</commit_message>
<xml_diff>
--- a/exercise/2019-workshop-exercises.docx
+++ b/exercise/2019-workshop-exercises.docx
@@ -16,6 +16,12 @@
         </w:rPr>
         <w:t>Experiment #1</w:t>
       </w:r>
+      <w:r>
+        <w:rPr>
+          <w:noProof/>
+        </w:rPr>
+        <w:t>: Training</w:t>
+      </w:r>
     </w:p>
     <w:p/>
     <w:p>
@@ -24,7 +30,7 @@
           <w:noProof/>
         </w:rPr>
         <w:drawing>
-          <wp:inline distT="0" distB="0" distL="0" distR="0">
+          <wp:inline distT="0" distB="0" distL="0" distR="0" wp14:anchorId="22D1CA69" wp14:editId="654EE94C">
             <wp:extent cx="6980830" cy="4172835"/>
             <wp:effectExtent l="0" t="0" r="0" b="0"/>
             <wp:docPr id="1" name="Picture 1" descr="A screenshot of a cell phone&#10;&#10;Description automatically generated"/>
@@ -78,13 +84,13 @@
         <w:rPr>
           <w:noProof/>
         </w:rPr>
-        <w:t>Experiment #</w:t>
-      </w:r>
-      <w:r>
-        <w:rPr>
-          <w:noProof/>
-        </w:rPr>
-        <w:t>2</w:t>
+        <w:t>Experiment #2</w:t>
+      </w:r>
+      <w:r>
+        <w:rPr>
+          <w:noProof/>
+        </w:rPr>
+        <w:t>: Data Cleaning</w:t>
       </w:r>
     </w:p>
     <w:p>
@@ -99,7 +105,7 @@
           <w:lang w:val="de-DE"/>
         </w:rPr>
         <w:drawing>
-          <wp:inline distT="0" distB="0" distL="0" distR="0">
+          <wp:inline distT="0" distB="0" distL="0" distR="0" wp14:anchorId="1F58E992" wp14:editId="31053B2A">
             <wp:extent cx="7240728" cy="2681785"/>
             <wp:effectExtent l="0" t="0" r="0" b="4445"/>
             <wp:docPr id="2" name="Picture 2" descr="A screenshot of a computer&#10;&#10;Description automatically generated"/>
@@ -159,24 +165,23 @@
           <w:noProof/>
         </w:rPr>
         <w:lastRenderedPageBreak/>
-        <w:t>Experiment #</w:t>
-      </w:r>
-      <w:r>
-        <w:rPr>
-          <w:noProof/>
-        </w:rPr>
-        <w:t>3</w:t>
+        <w:t>Experiment #3</w:t>
+      </w:r>
+      <w:r>
+        <w:rPr>
+          <w:noProof/>
+        </w:rPr>
+        <w:t>: Evaluation</w:t>
       </w:r>
     </w:p>
     <w:p/>
     <w:p>
-      <w:bookmarkStart w:id="0" w:name="_GoBack"/>
       <w:r>
         <w:rPr>
           <w:noProof/>
         </w:rPr>
         <w:drawing>
-          <wp:inline distT="0" distB="0" distL="0" distR="0" wp14:anchorId="59EBFE24" wp14:editId="4D8185AA">
+          <wp:inline distT="0" distB="0" distL="0" distR="0" wp14:anchorId="30BB8BC8" wp14:editId="25EE431C">
             <wp:extent cx="6976872" cy="4169664"/>
             <wp:effectExtent l="0" t="0" r="0" b="2540"/>
             <wp:docPr id="3" name="Picture 3"/>
@@ -217,7 +222,6 @@
           </wp:inline>
         </w:drawing>
       </w:r>
-      <w:bookmarkEnd w:id="0"/>
     </w:p>
     <w:p>
       <w:pPr>
@@ -231,14 +235,16 @@
         <w:rPr>
           <w:noProof/>
         </w:rPr>
-        <w:t>Experiment #</w:t>
-      </w:r>
-      <w:r>
-        <w:rPr>
-          <w:noProof/>
-        </w:rPr>
-        <w:t>4</w:t>
-      </w:r>
+        <w:t>Experiment #4</w:t>
+      </w:r>
+      <w:r>
+        <w:rPr>
+          <w:noProof/>
+        </w:rPr>
+        <w:t>: Clustering</w:t>
+      </w:r>
+      <w:bookmarkStart w:id="0" w:name="_GoBack"/>
+      <w:bookmarkEnd w:id="0"/>
     </w:p>
     <w:p>
       <w:pPr>
@@ -257,7 +263,7 @@
           <w:noProof/>
         </w:rPr>
         <w:drawing>
-          <wp:inline distT="0" distB="0" distL="0" distR="0" wp14:anchorId="60B7A91D" wp14:editId="00DF9D86">
+          <wp:inline distT="0" distB="0" distL="0" distR="0" wp14:anchorId="40915FA4" wp14:editId="240EE195">
             <wp:extent cx="4798678" cy="3650776"/>
             <wp:effectExtent l="0" t="0" r="2540" b="6985"/>
             <wp:docPr id="5" name="Grafik 3"/>
@@ -432,6 +438,7 @@
     <w:lsdException w:name="HTML Sample" w:semiHidden="1" w:unhideWhenUsed="1"/>
     <w:lsdException w:name="HTML Typewriter" w:semiHidden="1" w:unhideWhenUsed="1"/>
     <w:lsdException w:name="HTML Variable" w:semiHidden="1" w:unhideWhenUsed="1"/>
+    <w:lsdException w:name="Normal Table" w:semiHidden="1" w:unhideWhenUsed="1"/>
     <w:lsdException w:name="annotation subject" w:semiHidden="1" w:unhideWhenUsed="1"/>
     <w:lsdException w:name="No List" w:semiHidden="1" w:unhideWhenUsed="1"/>
     <w:lsdException w:name="Outline List 1" w:semiHidden="1" w:unhideWhenUsed="1"/>
@@ -478,8 +485,10 @@
     <w:lsdException w:name="Table Subtle 2" w:semiHidden="1" w:unhideWhenUsed="1"/>
     <w:lsdException w:name="Table Web 1" w:semiHidden="1" w:unhideWhenUsed="1"/>
     <w:lsdException w:name="Table Web 2" w:semiHidden="1" w:unhideWhenUsed="1"/>
+    <w:lsdException w:name="Table Web 3" w:semiHidden="1" w:unhideWhenUsed="1"/>
     <w:lsdException w:name="Balloon Text" w:semiHidden="1" w:unhideWhenUsed="1"/>
     <w:lsdException w:name="Table Grid" w:uiPriority="39"/>
+    <w:lsdException w:name="Table Theme" w:semiHidden="1" w:unhideWhenUsed="1"/>
     <w:lsdException w:name="Placeholder Text" w:semiHidden="1"/>
     <w:lsdException w:name="No Spacing" w:uiPriority="1" w:qFormat="1"/>
     <w:lsdException w:name="Light Shading" w:uiPriority="60"/>

</xml_diff>